<commit_message>
I believe I have the logic for the 10th frame working… Need more testing…
</commit_message>
<xml_diff>
--- a/FrameState For Double Strikes.docx
+++ b/FrameState For Double Strikes.docx
@@ -18,8 +18,6 @@
       <w:r>
         <w:t xml:space="preserve"> Double Strikes</w:t>
       </w:r>
-      <w:bookmarkStart w:id="0" w:name="_GoBack"/>
-      <w:bookmarkEnd w:id="0"/>
     </w:p>
     <w:p/>
     <w:tbl>
@@ -29,17 +27,17 @@
         <w:tblLook w:val="04A0" w:firstRow="1" w:lastRow="0" w:firstColumn="1" w:lastColumn="0" w:noHBand="0" w:noVBand="1"/>
       </w:tblPr>
       <w:tblGrid>
-        <w:gridCol w:w="1088"/>
+        <w:gridCol w:w="2368"/>
         <w:gridCol w:w="2130"/>
-        <w:gridCol w:w="1514"/>
+        <w:gridCol w:w="1494"/>
         <w:gridCol w:w="1629"/>
         <w:gridCol w:w="1714"/>
-        <w:gridCol w:w="1501"/>
+        <w:gridCol w:w="1494"/>
       </w:tblGrid>
       <w:tr>
         <w:tc>
           <w:tcPr>
-            <w:tcW w:w="1088" w:type="dxa"/>
+            <w:tcW w:w="0" w:type="auto"/>
           </w:tcPr>
           <w:p>
             <w:r>
@@ -49,7 +47,7 @@
         </w:tc>
         <w:tc>
           <w:tcPr>
-            <w:tcW w:w="2130" w:type="dxa"/>
+            <w:tcW w:w="0" w:type="auto"/>
           </w:tcPr>
           <w:p>
             <w:r>
@@ -59,7 +57,7 @@
         </w:tc>
         <w:tc>
           <w:tcPr>
-            <w:tcW w:w="1514" w:type="dxa"/>
+            <w:tcW w:w="0" w:type="auto"/>
           </w:tcPr>
           <w:p>
             <w:r>
@@ -69,7 +67,7 @@
         </w:tc>
         <w:tc>
           <w:tcPr>
-            <w:tcW w:w="1629" w:type="dxa"/>
+            <w:tcW w:w="0" w:type="auto"/>
           </w:tcPr>
           <w:p>
             <w:r>
@@ -79,7 +77,7 @@
         </w:tc>
         <w:tc>
           <w:tcPr>
-            <w:tcW w:w="1714" w:type="dxa"/>
+            <w:tcW w:w="0" w:type="auto"/>
           </w:tcPr>
           <w:p>
             <w:r>
@@ -89,7 +87,7 @@
         </w:tc>
         <w:tc>
           <w:tcPr>
-            <w:tcW w:w="1501" w:type="dxa"/>
+            <w:tcW w:w="0" w:type="auto"/>
           </w:tcPr>
           <w:p>
             <w:r>
@@ -101,7 +99,7 @@
       <w:tr>
         <w:tc>
           <w:tcPr>
-            <w:tcW w:w="1088" w:type="dxa"/>
+            <w:tcW w:w="0" w:type="auto"/>
           </w:tcPr>
           <w:p>
             <w:r>
@@ -116,42 +114,32 @@
         </w:tc>
         <w:tc>
           <w:tcPr>
-            <w:tcW w:w="2130" w:type="dxa"/>
+            <w:tcW w:w="0" w:type="auto"/>
+          </w:tcPr>
+          <w:p>
+            <w:r>
+              <w:t>GS=fsSecondBall</w:t>
+            </w:r>
+          </w:p>
+        </w:tc>
+        <w:tc>
+          <w:tcPr>
+            <w:tcW w:w="0" w:type="auto"/>
+          </w:tcPr>
+          <w:p>
+            <w:r>
+              <w:t>GS=fsSB</w:t>
+            </w:r>
+          </w:p>
+        </w:tc>
+        <w:tc>
+          <w:tcPr>
+            <w:tcW w:w="0" w:type="auto"/>
           </w:tcPr>
           <w:p>
             <w:r>
               <w:t>GS=</w:t>
             </w:r>
-            <w:proofErr w:type="spellStart"/>
-            <w:r>
-              <w:t>fsSecondBall</w:t>
-            </w:r>
-            <w:proofErr w:type="spellEnd"/>
-          </w:p>
-        </w:tc>
-        <w:tc>
-          <w:tcPr>
-            <w:tcW w:w="1514" w:type="dxa"/>
-          </w:tcPr>
-          <w:p>
-            <w:r>
-              <w:t>GS=</w:t>
-            </w:r>
-            <w:proofErr w:type="spellStart"/>
-            <w:r>
-              <w:t>fsSB</w:t>
-            </w:r>
-            <w:proofErr w:type="spellEnd"/>
-          </w:p>
-        </w:tc>
-        <w:tc>
-          <w:tcPr>
-            <w:tcW w:w="1629" w:type="dxa"/>
-          </w:tcPr>
-          <w:p>
-            <w:r>
-              <w:t>GS=</w:t>
-            </w:r>
             <w:r>
               <w:t>fsSB1R</w:t>
             </w:r>
@@ -159,7 +147,7 @@
         </w:tc>
         <w:tc>
           <w:tcPr>
-            <w:tcW w:w="1714" w:type="dxa"/>
+            <w:tcW w:w="0" w:type="auto"/>
           </w:tcPr>
           <w:p>
             <w:r>
@@ -175,7 +163,7 @@
         </w:tc>
         <w:tc>
           <w:tcPr>
-            <w:tcW w:w="1501" w:type="dxa"/>
+            <w:tcW w:w="0" w:type="auto"/>
           </w:tcPr>
           <w:p>
             <w:r>
@@ -187,7 +175,7 @@
       <w:tr>
         <w:tc>
           <w:tcPr>
-            <w:tcW w:w="1088" w:type="dxa"/>
+            <w:tcW w:w="0" w:type="auto"/>
           </w:tcPr>
           <w:p>
             <w:r>
@@ -197,7 +185,7 @@
         </w:tc>
         <w:tc>
           <w:tcPr>
-            <w:tcW w:w="2130" w:type="dxa"/>
+            <w:tcW w:w="0" w:type="auto"/>
           </w:tcPr>
           <w:p>
             <w:r>
@@ -207,7 +195,7 @@
         </w:tc>
         <w:tc>
           <w:tcPr>
-            <w:tcW w:w="1514" w:type="dxa"/>
+            <w:tcW w:w="0" w:type="auto"/>
           </w:tcPr>
           <w:p>
             <w:r>
@@ -217,7 +205,7 @@
         </w:tc>
         <w:tc>
           <w:tcPr>
-            <w:tcW w:w="1629" w:type="dxa"/>
+            <w:tcW w:w="0" w:type="auto"/>
           </w:tcPr>
           <w:p>
             <w:r>
@@ -227,7 +215,7 @@
         </w:tc>
         <w:tc>
           <w:tcPr>
-            <w:tcW w:w="1714" w:type="dxa"/>
+            <w:tcW w:w="0" w:type="auto"/>
           </w:tcPr>
           <w:p>
             <w:r>
@@ -237,7 +225,7 @@
         </w:tc>
         <w:tc>
           <w:tcPr>
-            <w:tcW w:w="1501" w:type="dxa"/>
+            <w:tcW w:w="0" w:type="auto"/>
           </w:tcPr>
           <w:p>
             <w:r>
@@ -249,7 +237,7 @@
       <w:tr>
         <w:tc>
           <w:tcPr>
-            <w:tcW w:w="1088" w:type="dxa"/>
+            <w:tcW w:w="0" w:type="auto"/>
           </w:tcPr>
           <w:p>
             <w:r>
@@ -259,37 +247,30 @@
         </w:tc>
         <w:tc>
           <w:tcPr>
-            <w:tcW w:w="2130" w:type="dxa"/>
-          </w:tcPr>
-          <w:p>
-            <w:r>
-              <w:t>F4R2=spare</w:t>
-            </w:r>
-          </w:p>
-          <w:p>
-            <w:r>
-              <w:t>F4S=</w:t>
-            </w:r>
-            <w:proofErr w:type="spellStart"/>
-            <w:r>
-              <w:t>fsSpareBonus</w:t>
-            </w:r>
-            <w:proofErr w:type="spellEnd"/>
-          </w:p>
-          <w:p>
-            <w:r>
-              <w:t>GS=</w:t>
-            </w:r>
-            <w:proofErr w:type="spellStart"/>
-            <w:r>
-              <w:t>fsSpareBonus</w:t>
-            </w:r>
-            <w:proofErr w:type="spellEnd"/>
-          </w:p>
-        </w:tc>
-        <w:tc>
-          <w:tcPr>
-            <w:tcW w:w="1514" w:type="dxa"/>
+            <w:tcW w:w="0" w:type="auto"/>
+          </w:tcPr>
+          <w:p>
+            <w:r>
+              <w:t>F4R2=</w:t>
+            </w:r>
+            <w:r>
+              <w:t xml:space="preserve">1 </w:t>
+            </w:r>
+          </w:p>
+          <w:p>
+            <w:r>
+              <w:t>F4S=fsSpareBonus</w:t>
+            </w:r>
+          </w:p>
+          <w:p>
+            <w:r>
+              <w:t>GS=fsSpareBonus</w:t>
+            </w:r>
+          </w:p>
+        </w:tc>
+        <w:tc>
+          <w:tcPr>
+            <w:tcW w:w="0" w:type="auto"/>
           </w:tcPr>
           <w:p>
             <w:r>
@@ -303,7 +284,7 @@
           </w:p>
           <w:p>
             <w:r>
-              <w:t>F4S=Spare</w:t>
+              <w:t>F4S=Strike</w:t>
             </w:r>
           </w:p>
           <w:p>
@@ -319,7 +300,7 @@
         </w:tc>
         <w:tc>
           <w:tcPr>
-            <w:tcW w:w="1629" w:type="dxa"/>
+            <w:tcW w:w="0" w:type="auto"/>
           </w:tcPr>
           <w:p>
             <w:r>
@@ -367,7 +348,7 @@
         </w:tc>
         <w:tc>
           <w:tcPr>
-            <w:tcW w:w="1714" w:type="dxa"/>
+            <w:tcW w:w="0" w:type="auto"/>
           </w:tcPr>
           <w:p>
             <w:r>
@@ -386,13 +367,8 @@
           </w:p>
           <w:p>
             <w:r>
-              <w:t>F5S=</w:t>
-            </w:r>
-            <w:proofErr w:type="spellStart"/>
-            <w:r>
-              <w:t>fsStrike</w:t>
-            </w:r>
-            <w:proofErr w:type="spellEnd"/>
+              <w:t>F5S=fsStrike</w:t>
+            </w:r>
           </w:p>
           <w:p>
             <w:r>
@@ -418,7 +394,7 @@
         </w:tc>
         <w:tc>
           <w:tcPr>
-            <w:tcW w:w="1501" w:type="dxa"/>
+            <w:tcW w:w="0" w:type="auto"/>
           </w:tcPr>
           <w:p>
             <w:r>
@@ -440,13 +416,8 @@
           </w:p>
           <w:p>
             <w:r>
-              <w:t>F6S=</w:t>
-            </w:r>
-            <w:proofErr w:type="spellStart"/>
-            <w:r>
-              <w:t>fsStrike</w:t>
-            </w:r>
-            <w:proofErr w:type="spellEnd"/>
+              <w:t>F6S=fsStrike</w:t>
+            </w:r>
           </w:p>
           <w:p>
             <w:r>
@@ -467,10 +438,777 @@
       </w:tr>
     </w:tbl>
     <w:p/>
+    <w:tbl>
+      <w:tblPr>
+        <w:tblStyle w:val="TableGrid"/>
+        <w:tblW w:w="0" w:type="auto"/>
+        <w:tblInd w:w="18" w:type="dxa"/>
+        <w:tblLook w:val="04A0" w:firstRow="1" w:lastRow="0" w:firstColumn="1" w:lastColumn="0" w:noHBand="0" w:noVBand="1"/>
+      </w:tblPr>
+      <w:tblGrid>
+        <w:gridCol w:w="1080"/>
+        <w:gridCol w:w="2160"/>
+        <w:gridCol w:w="2130"/>
+        <w:gridCol w:w="1710"/>
+      </w:tblGrid>
+      <w:tr>
+        <w:tc>
+          <w:tcPr>
+            <w:tcW w:w="1080" w:type="dxa"/>
+          </w:tcPr>
+          <w:p>
+            <w:r>
+              <w:t>Frame</w:t>
+            </w:r>
+          </w:p>
+        </w:tc>
+        <w:tc>
+          <w:tcPr>
+            <w:tcW w:w="2160" w:type="dxa"/>
+          </w:tcPr>
+          <w:p>
+            <w:r>
+              <w:t>8</w:t>
+            </w:r>
+          </w:p>
+        </w:tc>
+        <w:tc>
+          <w:tcPr>
+            <w:tcW w:w="1440" w:type="dxa"/>
+          </w:tcPr>
+          <w:p>
+            <w:r>
+              <w:t>9</w:t>
+            </w:r>
+          </w:p>
+        </w:tc>
+        <w:tc>
+          <w:tcPr>
+            <w:tcW w:w="1710" w:type="dxa"/>
+          </w:tcPr>
+          <w:p>
+            <w:r>
+              <w:t>10</w:t>
+            </w:r>
+          </w:p>
+        </w:tc>
+      </w:tr>
+      <w:tr>
+        <w:tc>
+          <w:tcPr>
+            <w:tcW w:w="1080" w:type="dxa"/>
+          </w:tcPr>
+          <w:p>
+            <w:r>
+              <w:t xml:space="preserve">Frame </w:t>
+            </w:r>
+          </w:p>
+          <w:p>
+            <w:r>
+              <w:t>State In</w:t>
+            </w:r>
+          </w:p>
+        </w:tc>
+        <w:tc>
+          <w:tcPr>
+            <w:tcW w:w="2160" w:type="dxa"/>
+          </w:tcPr>
+          <w:p>
+            <w:r>
+              <w:t>GS=fsOpen</w:t>
+            </w:r>
+          </w:p>
+        </w:tc>
+        <w:tc>
+          <w:tcPr>
+            <w:tcW w:w="1440" w:type="dxa"/>
+          </w:tcPr>
+          <w:p>
+            <w:r>
+              <w:t>GS=fsOpen</w:t>
+            </w:r>
+          </w:p>
+        </w:tc>
+        <w:tc>
+          <w:tcPr>
+            <w:tcW w:w="1710" w:type="dxa"/>
+          </w:tcPr>
+          <w:p/>
+        </w:tc>
+      </w:tr>
+      <w:tr>
+        <w:tc>
+          <w:tcPr>
+            <w:tcW w:w="1080" w:type="dxa"/>
+          </w:tcPr>
+          <w:p>
+            <w:r>
+              <w:t>Result</w:t>
+            </w:r>
+          </w:p>
+        </w:tc>
+        <w:tc>
+          <w:tcPr>
+            <w:tcW w:w="2160" w:type="dxa"/>
+          </w:tcPr>
+          <w:p>
+            <w:r>
+              <w:t>4 5</w:t>
+            </w:r>
+          </w:p>
+        </w:tc>
+        <w:tc>
+          <w:tcPr>
+            <w:tcW w:w="1440" w:type="dxa"/>
+          </w:tcPr>
+          <w:p>
+            <w:r>
+              <w:t>4 /</w:t>
+            </w:r>
+          </w:p>
+        </w:tc>
+        <w:tc>
+          <w:tcPr>
+            <w:tcW w:w="1710" w:type="dxa"/>
+          </w:tcPr>
+          <w:p/>
+        </w:tc>
+      </w:tr>
+      <w:tr>
+        <w:tc>
+          <w:tcPr>
+            <w:tcW w:w="1080" w:type="dxa"/>
+          </w:tcPr>
+          <w:p>
+            <w:r>
+              <w:t xml:space="preserve">Frame </w:t>
+            </w:r>
+          </w:p>
+          <w:p>
+            <w:r>
+              <w:t xml:space="preserve">State </w:t>
+            </w:r>
+          </w:p>
+          <w:p>
+            <w:r>
+              <w:t xml:space="preserve">after </w:t>
+            </w:r>
+          </w:p>
+          <w:p>
+            <w:r>
+              <w:t>Roll</w:t>
+            </w:r>
+          </w:p>
+        </w:tc>
+        <w:tc>
+          <w:tcPr>
+            <w:tcW w:w="2160" w:type="dxa"/>
+          </w:tcPr>
+          <w:p>
+            <w:r>
+              <w:t>F8R2=fsOpen</w:t>
+            </w:r>
+          </w:p>
+          <w:p>
+            <w:r>
+              <w:t>F8S=fsOpen</w:t>
+            </w:r>
+          </w:p>
+          <w:p>
+            <w:r>
+              <w:t>GS=fsOpen</w:t>
+            </w:r>
+          </w:p>
+        </w:tc>
+        <w:tc>
+          <w:tcPr>
+            <w:tcW w:w="1440" w:type="dxa"/>
+          </w:tcPr>
+          <w:p>
+            <w:r>
+              <w:t>F9R2=6</w:t>
+            </w:r>
+          </w:p>
+          <w:p>
+            <w:r>
+              <w:t>F9S=fsS</w:t>
+            </w:r>
+            <w:r>
+              <w:t>pareBonus</w:t>
+            </w:r>
+          </w:p>
+          <w:p>
+            <w:r>
+              <w:t>GS=fsSpareBonus</w:t>
+            </w:r>
+          </w:p>
+        </w:tc>
+        <w:tc>
+          <w:tcPr>
+            <w:tcW w:w="1710" w:type="dxa"/>
+          </w:tcPr>
+          <w:p/>
+        </w:tc>
+      </w:tr>
+    </w:tbl>
     <w:p/>
+    <w:p>
+      <w:r>
+        <w:t>Frame 10 possible states</w:t>
+      </w:r>
+    </w:p>
+    <w:p>
+      <w:pPr>
+        <w:rPr>
+          <w:rFonts w:ascii="Courier New" w:hAnsi="Courier New" w:cs="Courier New"/>
+        </w:rPr>
+      </w:pPr>
+      <w:proofErr w:type="gramStart"/>
+      <w:r>
+        <w:rPr>
+          <w:rFonts w:ascii="Courier New" w:hAnsi="Courier New" w:cs="Courier New"/>
+        </w:rPr>
+        <w:t>fsFirstRoll</w:t>
+      </w:r>
+      <w:proofErr w:type="gramEnd"/>
+    </w:p>
+    <w:p>
+      <w:pPr>
+        <w:rPr>
+          <w:rFonts w:ascii="Courier New" w:hAnsi="Courier New" w:cs="Courier New"/>
+        </w:rPr>
+      </w:pPr>
+      <w:proofErr w:type="gramStart"/>
+      <w:r>
+        <w:rPr>
+          <w:rFonts w:ascii="Courier New" w:hAnsi="Courier New" w:cs="Courier New"/>
+        </w:rPr>
+        <w:t>fsSecondRoll</w:t>
+      </w:r>
+      <w:proofErr w:type="gramEnd"/>
+    </w:p>
+    <w:p>
+      <w:pPr>
+        <w:rPr>
+          <w:rFonts w:ascii="Courier New" w:hAnsi="Courier New" w:cs="Courier New"/>
+        </w:rPr>
+      </w:pPr>
+      <w:proofErr w:type="gramStart"/>
+      <w:r>
+        <w:rPr>
+          <w:rFonts w:ascii="Courier New" w:hAnsi="Courier New" w:cs="Courier New"/>
+        </w:rPr>
+        <w:t>fsSpareBonusRoll</w:t>
+      </w:r>
+      <w:proofErr w:type="gramEnd"/>
+    </w:p>
+    <w:p>
+      <w:pPr>
+        <w:rPr>
+          <w:rFonts w:ascii="Courier New" w:hAnsi="Courier New" w:cs="Courier New"/>
+        </w:rPr>
+      </w:pPr>
+      <w:proofErr w:type="gramStart"/>
+      <w:r>
+        <w:rPr>
+          <w:rFonts w:ascii="Courier New" w:hAnsi="Courier New" w:cs="Courier New"/>
+        </w:rPr>
+        <w:t>fsSpare</w:t>
+      </w:r>
+      <w:proofErr w:type="gramEnd"/>
+    </w:p>
+    <w:p>
+      <w:pPr>
+        <w:rPr>
+          <w:rFonts w:ascii="Courier New" w:hAnsi="Courier New" w:cs="Courier New"/>
+        </w:rPr>
+      </w:pPr>
+      <w:r>
+        <w:rPr>
+          <w:rFonts w:ascii="Courier New" w:hAnsi="Courier New" w:cs="Courier New"/>
+        </w:rPr>
+        <w:t>fsStrikeBonusRoll1</w:t>
+      </w:r>
+    </w:p>
+    <w:p>
+      <w:pPr>
+        <w:rPr>
+          <w:rFonts w:ascii="Courier New" w:hAnsi="Courier New" w:cs="Courier New"/>
+        </w:rPr>
+      </w:pPr>
+      <w:r>
+        <w:rPr>
+          <w:rFonts w:ascii="Courier New" w:hAnsi="Courier New" w:cs="Courier New"/>
+        </w:rPr>
+        <w:t>fsStrikeBonusRoll2</w:t>
+      </w:r>
+    </w:p>
+    <w:p>
+      <w:pPr>
+        <w:rPr>
+          <w:rFonts w:ascii="Courier New" w:hAnsi="Courier New" w:cs="Courier New"/>
+        </w:rPr>
+      </w:pPr>
+      <w:proofErr w:type="gramStart"/>
+      <w:r>
+        <w:rPr>
+          <w:rFonts w:ascii="Courier New" w:hAnsi="Courier New" w:cs="Courier New"/>
+        </w:rPr>
+        <w:t>fsStrike</w:t>
+      </w:r>
+      <w:proofErr w:type="gramEnd"/>
+    </w:p>
+    <w:p>
+      <w:pPr>
+        <w:rPr>
+          <w:rFonts w:ascii="Courier New" w:hAnsi="Courier New" w:cs="Courier New"/>
+        </w:rPr>
+      </w:pPr>
+      <w:r>
+        <w:rPr>
+          <w:rFonts w:ascii="Courier New" w:hAnsi="Courier New" w:cs="Courier New"/>
+        </w:rPr>
+        <w:t>fsSpareBonusRollFrame10</w:t>
+      </w:r>
+    </w:p>
+    <w:p>
+      <w:pPr>
+        <w:rPr>
+          <w:rFonts w:ascii="Courier New" w:hAnsi="Courier New" w:cs="Courier New"/>
+        </w:rPr>
+      </w:pPr>
+      <w:r>
+        <w:rPr>
+          <w:rFonts w:ascii="Courier New" w:hAnsi="Courier New" w:cs="Courier New"/>
+        </w:rPr>
+        <w:t>fsStrikeBonusFirstRollFrame10</w:t>
+      </w:r>
+    </w:p>
+    <w:p>
+      <w:pPr>
+        <w:rPr>
+          <w:rFonts w:ascii="Courier New" w:hAnsi="Courier New" w:cs="Courier New"/>
+        </w:rPr>
+      </w:pPr>
+      <w:r>
+        <w:rPr>
+          <w:rFonts w:ascii="Courier New" w:hAnsi="Courier New" w:cs="Courier New"/>
+        </w:rPr>
+        <w:t>fsStrikeBonusSecond</w:t>
+      </w:r>
+      <w:bookmarkStart w:id="0" w:name="_GoBack"/>
+      <w:bookmarkEnd w:id="0"/>
+      <w:r>
+        <w:rPr>
+          <w:rFonts w:ascii="Courier New" w:hAnsi="Courier New" w:cs="Courier New"/>
+        </w:rPr>
+        <w:t>RollFrame10</w:t>
+      </w:r>
+    </w:p>
+    <w:p>
+      <w:pPr>
+        <w:rPr>
+          <w:rFonts w:ascii="Courier New" w:hAnsi="Courier New" w:cs="Courier New"/>
+          <w:sz w:val="20"/>
+          <w:szCs w:val="20"/>
+        </w:rPr>
+      </w:pPr>
+    </w:p>
+    <w:p>
+      <w:pPr>
+        <w:rPr>
+          <w:rFonts w:ascii="Courier New" w:hAnsi="Courier New" w:cs="Courier New"/>
+          <w:sz w:val="20"/>
+          <w:szCs w:val="20"/>
+        </w:rPr>
+      </w:pPr>
+      <w:proofErr w:type="spellStart"/>
+      <w:r>
+        <w:rPr>
+          <w:rFonts w:ascii="Courier New" w:hAnsi="Courier New" w:cs="Courier New"/>
+          <w:sz w:val="20"/>
+          <w:szCs w:val="20"/>
+        </w:rPr>
+        <w:t>TGameState</w:t>
+      </w:r>
+      <w:proofErr w:type="spellEnd"/>
+      <w:r>
+        <w:rPr>
+          <w:rFonts w:ascii="Courier New" w:hAnsi="Courier New" w:cs="Courier New"/>
+          <w:sz w:val="20"/>
+          <w:szCs w:val="20"/>
+        </w:rPr>
+        <w:t xml:space="preserve"> = (</w:t>
+      </w:r>
+      <w:proofErr w:type="spellStart"/>
+      <w:r>
+        <w:rPr>
+          <w:rFonts w:ascii="Courier New" w:hAnsi="Courier New" w:cs="Courier New"/>
+          <w:sz w:val="20"/>
+          <w:szCs w:val="20"/>
+        </w:rPr>
+        <w:t>fsFirstRoll</w:t>
+      </w:r>
+      <w:proofErr w:type="spellEnd"/>
+      <w:r>
+        <w:rPr>
+          <w:rFonts w:ascii="Courier New" w:hAnsi="Courier New" w:cs="Courier New"/>
+          <w:sz w:val="20"/>
+          <w:szCs w:val="20"/>
+        </w:rPr>
+        <w:t xml:space="preserve">, </w:t>
+      </w:r>
+      <w:proofErr w:type="spellStart"/>
+      <w:r>
+        <w:rPr>
+          <w:rFonts w:ascii="Courier New" w:hAnsi="Courier New" w:cs="Courier New"/>
+          <w:sz w:val="20"/>
+          <w:szCs w:val="20"/>
+        </w:rPr>
+        <w:t>fsSecondRoll</w:t>
+      </w:r>
+      <w:proofErr w:type="spellEnd"/>
+      <w:r>
+        <w:rPr>
+          <w:rFonts w:ascii="Courier New" w:hAnsi="Courier New" w:cs="Courier New"/>
+          <w:sz w:val="20"/>
+          <w:szCs w:val="20"/>
+        </w:rPr>
+        <w:t>, fsOpen, fsSpareBonusRoll, fsSpare,</w:t>
+      </w:r>
+    </w:p>
+    <w:p>
+      <w:pPr>
+        <w:rPr>
+          <w:rFonts w:ascii="Courier New" w:hAnsi="Courier New" w:cs="Courier New"/>
+          <w:sz w:val="20"/>
+          <w:szCs w:val="20"/>
+        </w:rPr>
+      </w:pPr>
+      <w:r>
+        <w:rPr>
+          <w:rFonts w:ascii="Courier New" w:hAnsi="Courier New" w:cs="Courier New"/>
+          <w:sz w:val="20"/>
+          <w:szCs w:val="20"/>
+        </w:rPr>
+        <w:t xml:space="preserve">                 </w:t>
+      </w:r>
+      <w:proofErr w:type="spellStart"/>
+      <w:proofErr w:type="gramStart"/>
+      <w:r>
+        <w:rPr>
+          <w:rFonts w:ascii="Courier New" w:hAnsi="Courier New" w:cs="Courier New"/>
+          <w:sz w:val="20"/>
+          <w:szCs w:val="20"/>
+        </w:rPr>
+        <w:t>fsStrikeBonusFirstRoll</w:t>
+      </w:r>
+      <w:proofErr w:type="spellEnd"/>
+      <w:proofErr w:type="gramEnd"/>
+      <w:r>
+        <w:rPr>
+          <w:rFonts w:ascii="Courier New" w:hAnsi="Courier New" w:cs="Courier New"/>
+          <w:sz w:val="20"/>
+          <w:szCs w:val="20"/>
+        </w:rPr>
+        <w:t xml:space="preserve">, </w:t>
+      </w:r>
+      <w:proofErr w:type="spellStart"/>
+      <w:r>
+        <w:rPr>
+          <w:rFonts w:ascii="Courier New" w:hAnsi="Courier New" w:cs="Courier New"/>
+          <w:sz w:val="20"/>
+          <w:szCs w:val="20"/>
+        </w:rPr>
+        <w:t>fsStrikeBonusSecondRoll</w:t>
+      </w:r>
+      <w:proofErr w:type="spellEnd"/>
+      <w:r>
+        <w:rPr>
+          <w:rFonts w:ascii="Courier New" w:hAnsi="Courier New" w:cs="Courier New"/>
+          <w:sz w:val="20"/>
+          <w:szCs w:val="20"/>
+        </w:rPr>
+        <w:t>, fsStrike,</w:t>
+      </w:r>
+    </w:p>
+    <w:p>
+      <w:pPr>
+        <w:rPr>
+          <w:rFonts w:ascii="Courier New" w:hAnsi="Courier New" w:cs="Courier New"/>
+          <w:sz w:val="20"/>
+          <w:szCs w:val="20"/>
+        </w:rPr>
+      </w:pPr>
+      <w:r>
+        <w:rPr>
+          <w:rFonts w:ascii="Courier New" w:hAnsi="Courier New" w:cs="Courier New"/>
+          <w:sz w:val="20"/>
+          <w:szCs w:val="20"/>
+        </w:rPr>
+        <w:t xml:space="preserve">                 </w:t>
+      </w:r>
+      <w:proofErr w:type="spellStart"/>
+      <w:proofErr w:type="gramStart"/>
+      <w:r>
+        <w:rPr>
+          <w:rFonts w:ascii="Courier New" w:hAnsi="Courier New" w:cs="Courier New"/>
+          <w:sz w:val="20"/>
+          <w:szCs w:val="20"/>
+        </w:rPr>
+        <w:t>fsGameOver</w:t>
+      </w:r>
+      <w:proofErr w:type="spellEnd"/>
+      <w:proofErr w:type="gramEnd"/>
+      <w:r>
+        <w:rPr>
+          <w:rFonts w:ascii="Courier New" w:hAnsi="Courier New" w:cs="Courier New"/>
+          <w:sz w:val="20"/>
+          <w:szCs w:val="20"/>
+        </w:rPr>
+        <w:t>,</w:t>
+      </w:r>
+    </w:p>
+    <w:p>
+      <w:pPr>
+        <w:rPr>
+          <w:rFonts w:ascii="Courier New" w:hAnsi="Courier New" w:cs="Courier New"/>
+          <w:sz w:val="20"/>
+          <w:szCs w:val="20"/>
+        </w:rPr>
+      </w:pPr>
+      <w:r>
+        <w:rPr>
+          <w:rFonts w:ascii="Courier New" w:hAnsi="Courier New" w:cs="Courier New"/>
+          <w:sz w:val="20"/>
+          <w:szCs w:val="20"/>
+        </w:rPr>
+        <w:t xml:space="preserve">                 </w:t>
+      </w:r>
+      <w:proofErr w:type="spellStart"/>
+      <w:proofErr w:type="gramStart"/>
+      <w:r>
+        <w:rPr>
+          <w:rFonts w:ascii="Courier New" w:hAnsi="Courier New" w:cs="Courier New"/>
+          <w:sz w:val="20"/>
+          <w:szCs w:val="20"/>
+        </w:rPr>
+        <w:t>fsDoubleStrikeBonusRoll</w:t>
+      </w:r>
+      <w:proofErr w:type="spellEnd"/>
+      <w:proofErr w:type="gramEnd"/>
+      <w:r>
+        <w:rPr>
+          <w:rFonts w:ascii="Courier New" w:hAnsi="Courier New" w:cs="Courier New"/>
+          <w:sz w:val="20"/>
+          <w:szCs w:val="20"/>
+        </w:rPr>
+        <w:t>);</w:t>
+      </w:r>
+    </w:p>
+    <w:p>
+      <w:pPr>
+        <w:rPr>
+          <w:rFonts w:ascii="Courier New" w:hAnsi="Courier New" w:cs="Courier New"/>
+          <w:sz w:val="20"/>
+          <w:szCs w:val="20"/>
+        </w:rPr>
+      </w:pPr>
+      <w:r>
+        <w:rPr>
+          <w:rFonts w:ascii="Courier New" w:hAnsi="Courier New" w:cs="Courier New"/>
+          <w:sz w:val="20"/>
+          <w:szCs w:val="20"/>
+        </w:rPr>
+        <w:t>//</w:t>
+      </w:r>
+      <w:proofErr w:type="spellStart"/>
+      <w:r>
+        <w:rPr>
+          <w:rFonts w:ascii="Courier New" w:hAnsi="Courier New" w:cs="Courier New"/>
+          <w:sz w:val="20"/>
+          <w:szCs w:val="20"/>
+        </w:rPr>
+        <w:t>TFrameState</w:t>
+      </w:r>
+      <w:proofErr w:type="spellEnd"/>
+      <w:r>
+        <w:rPr>
+          <w:rFonts w:ascii="Courier New" w:hAnsi="Courier New" w:cs="Courier New"/>
+          <w:sz w:val="20"/>
+          <w:szCs w:val="20"/>
+        </w:rPr>
+        <w:t xml:space="preserve"> = </w:t>
+      </w:r>
+      <w:proofErr w:type="spellStart"/>
+      <w:r>
+        <w:rPr>
+          <w:rFonts w:ascii="Courier New" w:hAnsi="Courier New" w:cs="Courier New"/>
+          <w:sz w:val="20"/>
+          <w:szCs w:val="20"/>
+        </w:rPr>
+        <w:t>fsFirstRoll</w:t>
+      </w:r>
+      <w:proofErr w:type="spellEnd"/>
+      <w:proofErr w:type="gramStart"/>
+      <w:r>
+        <w:rPr>
+          <w:rFonts w:ascii="Courier New" w:hAnsi="Courier New" w:cs="Courier New"/>
+          <w:sz w:val="20"/>
+          <w:szCs w:val="20"/>
+        </w:rPr>
+        <w:t>..</w:t>
+      </w:r>
+      <w:proofErr w:type="spellStart"/>
+      <w:r>
+        <w:rPr>
+          <w:rFonts w:ascii="Courier New" w:hAnsi="Courier New" w:cs="Courier New"/>
+          <w:sz w:val="20"/>
+          <w:szCs w:val="20"/>
+        </w:rPr>
+        <w:t>fsStrike+</w:t>
+      </w:r>
+      <w:proofErr w:type="gramEnd"/>
+      <w:r>
+        <w:rPr>
+          <w:rFonts w:ascii="Courier New" w:hAnsi="Courier New" w:cs="Courier New"/>
+          <w:sz w:val="20"/>
+          <w:szCs w:val="20"/>
+        </w:rPr>
+        <w:t>fsGameOver</w:t>
+      </w:r>
+      <w:proofErr w:type="spellEnd"/>
+      <w:r>
+        <w:rPr>
+          <w:rFonts w:ascii="Courier New" w:hAnsi="Courier New" w:cs="Courier New"/>
+          <w:sz w:val="20"/>
+          <w:szCs w:val="20"/>
+        </w:rPr>
+        <w:t>;</w:t>
+      </w:r>
+    </w:p>
+    <w:p>
+      <w:pPr>
+        <w:rPr>
+          <w:rFonts w:ascii="Courier New" w:hAnsi="Courier New" w:cs="Courier New"/>
+          <w:sz w:val="20"/>
+          <w:szCs w:val="20"/>
+        </w:rPr>
+      </w:pPr>
+      <w:proofErr w:type="spellStart"/>
+      <w:r>
+        <w:rPr>
+          <w:rFonts w:ascii="Courier New" w:hAnsi="Courier New" w:cs="Courier New"/>
+          <w:sz w:val="20"/>
+          <w:szCs w:val="20"/>
+        </w:rPr>
+        <w:t>TFrameState</w:t>
+      </w:r>
+      <w:proofErr w:type="spellEnd"/>
+      <w:r>
+        <w:rPr>
+          <w:rFonts w:ascii="Courier New" w:hAnsi="Courier New" w:cs="Courier New"/>
+          <w:sz w:val="20"/>
+          <w:szCs w:val="20"/>
+        </w:rPr>
+        <w:t xml:space="preserve"> = </w:t>
+      </w:r>
+      <w:proofErr w:type="spellStart"/>
+      <w:r>
+        <w:rPr>
+          <w:rFonts w:ascii="Courier New" w:hAnsi="Courier New" w:cs="Courier New"/>
+          <w:sz w:val="20"/>
+          <w:szCs w:val="20"/>
+        </w:rPr>
+        <w:t>fsFirstRoll</w:t>
+      </w:r>
+      <w:proofErr w:type="spellEnd"/>
+      <w:proofErr w:type="gramStart"/>
+      <w:r>
+        <w:rPr>
+          <w:rFonts w:ascii="Courier New" w:hAnsi="Courier New" w:cs="Courier New"/>
+          <w:sz w:val="20"/>
+          <w:szCs w:val="20"/>
+        </w:rPr>
+        <w:t>..</w:t>
+      </w:r>
+      <w:proofErr w:type="spellStart"/>
+      <w:r>
+        <w:rPr>
+          <w:rFonts w:ascii="Courier New" w:hAnsi="Courier New" w:cs="Courier New"/>
+          <w:sz w:val="20"/>
+          <w:szCs w:val="20"/>
+        </w:rPr>
+        <w:t>fsGameOver</w:t>
+      </w:r>
+      <w:proofErr w:type="spellEnd"/>
+      <w:proofErr w:type="gramEnd"/>
+      <w:r>
+        <w:rPr>
+          <w:rFonts w:ascii="Courier New" w:hAnsi="Courier New" w:cs="Courier New"/>
+          <w:sz w:val="20"/>
+          <w:szCs w:val="20"/>
+        </w:rPr>
+        <w:t>;</w:t>
+      </w:r>
+    </w:p>
+    <w:p>
+      <w:pPr>
+        <w:rPr>
+          <w:rFonts w:ascii="Courier New" w:hAnsi="Courier New" w:cs="Courier New"/>
+          <w:sz w:val="20"/>
+          <w:szCs w:val="20"/>
+        </w:rPr>
+      </w:pPr>
+    </w:p>
+    <w:p>
+      <w:pPr>
+        <w:rPr>
+          <w:rFonts w:ascii="Courier New" w:hAnsi="Courier New" w:cs="Courier New"/>
+          <w:sz w:val="20"/>
+          <w:szCs w:val="20"/>
+        </w:rPr>
+      </w:pPr>
+    </w:p>
+    <w:p>
+      <w:pPr>
+        <w:rPr>
+          <w:rFonts w:ascii="Courier New" w:hAnsi="Courier New" w:cs="Courier New"/>
+          <w:sz w:val="20"/>
+          <w:szCs w:val="20"/>
+        </w:rPr>
+      </w:pPr>
+    </w:p>
+    <w:p>
+      <w:pPr>
+        <w:rPr>
+          <w:rFonts w:ascii="Courier New" w:hAnsi="Courier New" w:cs="Courier New"/>
+          <w:sz w:val="20"/>
+          <w:szCs w:val="20"/>
+        </w:rPr>
+      </w:pPr>
+    </w:p>
+    <w:p>
+      <w:pPr>
+        <w:rPr>
+          <w:rFonts w:ascii="Courier New" w:hAnsi="Courier New" w:cs="Courier New"/>
+          <w:sz w:val="20"/>
+          <w:szCs w:val="20"/>
+        </w:rPr>
+      </w:pPr>
+    </w:p>
+    <w:p>
+      <w:pPr>
+        <w:rPr>
+          <w:rFonts w:ascii="Courier New" w:hAnsi="Courier New" w:cs="Courier New"/>
+          <w:sz w:val="20"/>
+          <w:szCs w:val="20"/>
+        </w:rPr>
+      </w:pPr>
+    </w:p>
     <w:sectPr>
       <w:pgSz w:w="12240" w:h="15840"/>
-      <w:pgMar w:top="1440" w:right="1440" w:bottom="1440" w:left="1440" w:header="720" w:footer="720" w:gutter="0"/>
+      <w:pgMar w:top="720" w:right="720" w:bottom="720" w:left="720" w:header="720" w:footer="720" w:gutter="0"/>
       <w:cols w:space="720"/>
       <w:docGrid w:linePitch="360"/>
     </w:sectPr>

</xml_diff>